<commit_message>
Feature: Final app without comments
</commit_message>
<xml_diff>
--- a/Sentencias SQL PEP 1 TINGESO.docx
+++ b/Sentencias SQL PEP 1 TINGESO.docx
@@ -75,15 +75,7 @@
       </w:r>
     </w:p>
     <w:p>
-      <w:pPr>
-        <w:rPr>
-          <w:lang w:val="en-US"/>
-        </w:rPr>
-      </w:pPr>
-      <w:r>
-        <w:rPr>
-          <w:lang w:val="en-US"/>
-        </w:rPr>
+      <w:r>
         <w:t>INSERT INTO categoria(id_categoria,sueldo)</w:t>
       </w:r>
     </w:p>
@@ -249,15 +241,7 @@
       </w:r>
     </w:p>
     <w:p>
-      <w:pPr>
-        <w:rPr>
-          <w:lang w:val="en-US"/>
-        </w:rPr>
-      </w:pPr>
-      <w:r>
-        <w:rPr>
-          <w:lang w:val="en-US"/>
-        </w:rPr>
+      <w:r>
         <w:t>INSERT INTO ingresos(id_ingresos,rut,hora,fecha)</w:t>
       </w:r>
     </w:p>
@@ -301,15 +285,7 @@
       </w:r>
     </w:p>
     <w:p>
-      <w:pPr>
-        <w:rPr>
-          <w:lang w:val="en-US"/>
-        </w:rPr>
-      </w:pPr>
-      <w:r>
-        <w:rPr>
-          <w:lang w:val="en-US"/>
-        </w:rPr>
+      <w:r>
         <w:t>INSERT INTO ingresos(id_ingresos,rut,hora,fecha)</w:t>
       </w:r>
     </w:p>
@@ -327,15 +303,7 @@
       </w:r>
     </w:p>
     <w:p>
-      <w:pPr>
-        <w:rPr>
-          <w:lang w:val="en-US"/>
-        </w:rPr>
-      </w:pPr>
-      <w:r>
-        <w:rPr>
-          <w:lang w:val="en-US"/>
-        </w:rPr>
+      <w:r>
         <w:t>INSERT INTO ingresos(id_ingresos,rut,hora,fecha)</w:t>
       </w:r>
     </w:p>
@@ -353,15 +321,7 @@
       </w:r>
     </w:p>
     <w:p>
-      <w:pPr>
-        <w:rPr>
-          <w:lang w:val="en-US"/>
-        </w:rPr>
-      </w:pPr>
-      <w:r>
-        <w:rPr>
-          <w:lang w:val="en-US"/>
-        </w:rPr>
+      <w:r>
         <w:t>INSERT INTO ingresos(id_ingresos,rut,hora,fecha)</w:t>
       </w:r>
     </w:p>
@@ -379,15 +339,7 @@
       </w:r>
     </w:p>
     <w:p>
-      <w:pPr>
-        <w:rPr>
-          <w:lang w:val="en-US"/>
-        </w:rPr>
-      </w:pPr>
-      <w:r>
-        <w:rPr>
-          <w:lang w:val="en-US"/>
-        </w:rPr>
+      <w:r>
         <w:t>INSERT INTO ingresos(id_ingresos,rut,hora,fecha)</w:t>
       </w:r>
     </w:p>
@@ -405,15 +357,7 @@
       </w:r>
     </w:p>
     <w:p>
-      <w:pPr>
-        <w:rPr>
-          <w:lang w:val="en-US"/>
-        </w:rPr>
-      </w:pPr>
-      <w:r>
-        <w:rPr>
-          <w:lang w:val="en-US"/>
-        </w:rPr>
+      <w:r>
         <w:t>INSERT INTO ingresos(id_ingresos,rut,hora,fecha)</w:t>
       </w:r>
     </w:p>
@@ -432,15 +376,7 @@
       </w:r>
     </w:p>
     <w:p>
-      <w:pPr>
-        <w:rPr>
-          <w:lang w:val="en-US"/>
-        </w:rPr>
-      </w:pPr>
-      <w:r>
-        <w:rPr>
-          <w:lang w:val="en-US"/>
-        </w:rPr>
+      <w:r>
         <w:t>INSERT INTO ingresos(id_ingresos,rut,hora,fecha)</w:t>
       </w:r>
     </w:p>
@@ -471,15 +407,7 @@
       </w:r>
     </w:p>
     <w:p>
-      <w:pPr>
-        <w:rPr>
-          <w:lang w:val="en-US"/>
-        </w:rPr>
-      </w:pPr>
-      <w:r>
-        <w:rPr>
-          <w:lang w:val="en-US"/>
-        </w:rPr>
+      <w:r>
         <w:t>INSERT INTO ingresos(id_ingresos,rut,hora,fecha)</w:t>
       </w:r>
     </w:p>
@@ -497,15 +425,7 @@
       </w:r>
     </w:p>
     <w:p>
-      <w:pPr>
-        <w:rPr>
-          <w:lang w:val="en-US"/>
-        </w:rPr>
-      </w:pPr>
-      <w:r>
-        <w:rPr>
-          <w:lang w:val="en-US"/>
-        </w:rPr>
+      <w:r>
         <w:t>INSERT INTO ingresos(id_ingresos,rut,hora,fecha)</w:t>
       </w:r>
     </w:p>
@@ -523,15 +443,7 @@
       </w:r>
     </w:p>
     <w:p>
-      <w:pPr>
-        <w:rPr>
-          <w:lang w:val="en-US"/>
-        </w:rPr>
-      </w:pPr>
-      <w:r>
-        <w:rPr>
-          <w:lang w:val="en-US"/>
-        </w:rPr>
+      <w:r>
         <w:t>INSERT INTO ingresos(id_ingresos,rut,hora,fecha)</w:t>
       </w:r>
     </w:p>
@@ -549,15 +461,7 @@
       </w:r>
     </w:p>
     <w:p>
-      <w:pPr>
-        <w:rPr>
-          <w:lang w:val="en-US"/>
-        </w:rPr>
-      </w:pPr>
-      <w:r>
-        <w:rPr>
-          <w:lang w:val="en-US"/>
-        </w:rPr>
+      <w:r>
         <w:t>INSERT INTO ingresos(id_ingresos,rut,hora,fecha)</w:t>
       </w:r>
     </w:p>
@@ -575,15 +479,7 @@
       </w:r>
     </w:p>
     <w:p>
-      <w:pPr>
-        <w:rPr>
-          <w:lang w:val="en-US"/>
-        </w:rPr>
-      </w:pPr>
-      <w:r>
-        <w:rPr>
-          <w:lang w:val="en-US"/>
-        </w:rPr>
+      <w:r>
         <w:t>INSERT INTO ingresos(id_ingresos,rut,hora,fecha)</w:t>
       </w:r>
     </w:p>
@@ -758,28 +654,8 @@
         <w:rPr>
           <w:lang w:val="en-US"/>
         </w:rPr>
-        <w:t>---------------------</w:t>
-      </w:r>
-      <w:r>
-        <w:rPr>
-          <w:lang w:val="en-US"/>
-        </w:rPr>
-        <w:t>---------------------------------------------------------------</w:t>
-      </w:r>
-    </w:p>
-    <w:p>
-      <w:pPr>
-        <w:rPr>
-          <w:lang w:val="en-US"/>
-        </w:rPr>
-      </w:pPr>
-    </w:p>
-    <w:p>
-      <w:pPr>
-        <w:rPr>
-          <w:lang w:val="en-US"/>
-        </w:rPr>
-      </w:pPr>
+        <w:t>------------------------------------------------------------------------------------</w:t>
+      </w:r>
     </w:p>
     <w:p>
       <w:pPr>
@@ -955,7 +831,170 @@
         <w:rPr>
           <w:lang w:val="en-US"/>
         </w:rPr>
+        <w:t xml:space="preserve">    rut integer NOT NULL,</w:t>
+      </w:r>
+    </w:p>
+    <w:p>
+      <w:pPr>
+        <w:rPr>
+          <w:lang w:val="en-US"/>
+        </w:rPr>
+      </w:pPr>
+      <w:r>
+        <w:rPr>
+          <w:lang w:val="en-US"/>
+        </w:rPr>
+        <w:t xml:space="preserve">    apellidos character varying(100) COLLATE pg_catalog."default" NOT NULL,</w:t>
+      </w:r>
+    </w:p>
+    <w:p>
+      <w:pPr>
+        <w:rPr>
+          <w:lang w:val="en-US"/>
+        </w:rPr>
+      </w:pPr>
+      <w:r>
+        <w:rPr>
+          <w:lang w:val="en-US"/>
+        </w:rPr>
         <w:lastRenderedPageBreak/>
+        <w:t xml:space="preserve">    nombres character varying(100) COLLATE pg_catalog."default" NOT NULL,</w:t>
+      </w:r>
+    </w:p>
+    <w:p>
+      <w:pPr>
+        <w:rPr>
+          <w:lang w:val="en-US"/>
+        </w:rPr>
+      </w:pPr>
+      <w:r>
+        <w:rPr>
+          <w:lang w:val="en-US"/>
+        </w:rPr>
+        <w:t xml:space="preserve">    fecha_nacimiento date NOT NULL,</w:t>
+      </w:r>
+    </w:p>
+    <w:p>
+      <w:pPr>
+        <w:rPr>
+          <w:lang w:val="en-US"/>
+        </w:rPr>
+      </w:pPr>
+      <w:r>
+        <w:rPr>
+          <w:lang w:val="en-US"/>
+        </w:rPr>
+        <w:t xml:space="preserve">    id_categoria character varying(100) COLLATE pg_catalog."default" NOT NULL,</w:t>
+      </w:r>
+    </w:p>
+    <w:p>
+      <w:pPr>
+        <w:rPr>
+          <w:lang w:val="en-US"/>
+        </w:rPr>
+      </w:pPr>
+      <w:r>
+        <w:rPr>
+          <w:lang w:val="en-US"/>
+        </w:rPr>
+        <w:t xml:space="preserve">    ingreso_empresa date NOT NULL,</w:t>
+      </w:r>
+    </w:p>
+    <w:p>
+      <w:pPr>
+        <w:rPr>
+          <w:lang w:val="en-US"/>
+        </w:rPr>
+      </w:pPr>
+      <w:r>
+        <w:rPr>
+          <w:lang w:val="en-US"/>
+        </w:rPr>
+        <w:t xml:space="preserve">    CONSTRAINT empleado_pkey PRIMARY KEY (rut)</w:t>
+      </w:r>
+    </w:p>
+    <w:p>
+      <w:pPr>
+        <w:rPr>
+          <w:lang w:val="en-US"/>
+        </w:rPr>
+      </w:pPr>
+      <w:r>
+        <w:rPr>
+          <w:lang w:val="en-US"/>
+        </w:rPr>
+        <w:t>);</w:t>
+      </w:r>
+    </w:p>
+    <w:p>
+      <w:pPr>
+        <w:rPr>
+          <w:lang w:val="en-US"/>
+        </w:rPr>
+      </w:pPr>
+    </w:p>
+    <w:p>
+      <w:pPr>
+        <w:rPr>
+          <w:lang w:val="en-US"/>
+        </w:rPr>
+      </w:pPr>
+      <w:r>
+        <w:rPr>
+          <w:lang w:val="en-US"/>
+        </w:rPr>
+        <w:t>CREATE TABLE IF NOT EXISTS public.horas_extra</w:t>
+      </w:r>
+    </w:p>
+    <w:p>
+      <w:pPr>
+        <w:rPr>
+          <w:lang w:val="en-US"/>
+        </w:rPr>
+      </w:pPr>
+      <w:r>
+        <w:rPr>
+          <w:lang w:val="en-US"/>
+        </w:rPr>
+        <w:t>(</w:t>
+      </w:r>
+    </w:p>
+    <w:p>
+      <w:pPr>
+        <w:rPr>
+          <w:lang w:val="en-US"/>
+        </w:rPr>
+      </w:pPr>
+      <w:r>
+        <w:rPr>
+          <w:lang w:val="en-US"/>
+        </w:rPr>
+        <w:t xml:space="preserve">    id integer NOT NULL,</w:t>
+      </w:r>
+    </w:p>
+    <w:p>
+      <w:pPr>
+        <w:rPr>
+          <w:lang w:val="en-US"/>
+        </w:rPr>
+      </w:pPr>
+      <w:r>
+        <w:rPr>
+          <w:lang w:val="en-US"/>
+        </w:rPr>
+        <w:t xml:space="preserve">    fecha date,</w:t>
+      </w:r>
+    </w:p>
+    <w:p>
+      <w:pPr>
+        <w:rPr>
+          <w:lang w:val="en-US"/>
+        </w:rPr>
+      </w:pPr>
+      <w:r>
+        <w:rPr>
+          <w:lang w:val="en-US"/>
+        </w:rPr>
         <w:t xml:space="preserve">    rut integer NOT NULL,</w:t>
       </w:r>
     </w:p>
@@ -969,73 +1008,7 @@
         <w:rPr>
           <w:lang w:val="en-US"/>
         </w:rPr>
-        <w:t xml:space="preserve">    apellidos character varying(100) COLLATE pg_catalog."default" NOT NULL,</w:t>
-      </w:r>
-    </w:p>
-    <w:p>
-      <w:pPr>
-        <w:rPr>
-          <w:lang w:val="en-US"/>
-        </w:rPr>
-      </w:pPr>
-      <w:r>
-        <w:rPr>
-          <w:lang w:val="en-US"/>
-        </w:rPr>
-        <w:t xml:space="preserve">    nombres character varying(100) COLLATE pg_catalog."default" NOT NULL,</w:t>
-      </w:r>
-    </w:p>
-    <w:p>
-      <w:r>
-        <w:rPr>
-          <w:lang w:val="en-US"/>
-        </w:rPr>
-        <w:t xml:space="preserve">    </w:t>
-      </w:r>
-      <w:r>
-        <w:t>fecha_nacimiento date NOT NULL,</w:t>
-      </w:r>
-    </w:p>
-    <w:p>
-      <w:pPr>
-        <w:rPr>
-          <w:lang w:val="en-US"/>
-        </w:rPr>
-      </w:pPr>
-      <w:r>
-        <w:t xml:space="preserve">    </w:t>
-      </w:r>
-      <w:r>
-        <w:rPr>
-          <w:lang w:val="en-US"/>
-        </w:rPr>
-        <w:t>id_categoria character varying(100) COLLATE pg_catalog."default" NOT NULL,</w:t>
-      </w:r>
-    </w:p>
-    <w:p>
-      <w:pPr>
-        <w:rPr>
-          <w:lang w:val="en-US"/>
-        </w:rPr>
-      </w:pPr>
-      <w:r>
-        <w:rPr>
-          <w:lang w:val="en-US"/>
-        </w:rPr>
-        <w:t xml:space="preserve">    ingreso_empresa date NOT NULL,</w:t>
-      </w:r>
-    </w:p>
-    <w:p>
-      <w:pPr>
-        <w:rPr>
-          <w:lang w:val="en-US"/>
-        </w:rPr>
-      </w:pPr>
-      <w:r>
-        <w:rPr>
-          <w:lang w:val="en-US"/>
-        </w:rPr>
-        <w:t xml:space="preserve">    CONSTRAINT empleado_pkey PRIMARY KEY (rut)</w:t>
+        <w:t xml:space="preserve">    CONSTRAINT horas_extra_pkey PRIMARY KEY (id)</w:t>
       </w:r>
     </w:p>
     <w:p>
@@ -1068,7 +1041,7 @@
         <w:rPr>
           <w:lang w:val="en-US"/>
         </w:rPr>
-        <w:t>CREATE TABLE IF NOT EXISTS public.horas_extra</w:t>
+        <w:t>CREATE TABLE IF NOT EXISTS public.ingresos</w:t>
       </w:r>
     </w:p>
     <w:p>
@@ -1094,46 +1067,59 @@
         <w:rPr>
           <w:lang w:val="en-US"/>
         </w:rPr>
-        <w:t xml:space="preserve">    id_he integer NOT NULL,</w:t>
-      </w:r>
-    </w:p>
-    <w:p>
-      <w:pPr>
-        <w:rPr>
-          <w:lang w:val="en-US"/>
-        </w:rPr>
-      </w:pPr>
-      <w:r>
-        <w:rPr>
-          <w:lang w:val="en-US"/>
-        </w:rPr>
-        <w:t xml:space="preserve">    monto_hora integer NOT NULL,</w:t>
-      </w:r>
-    </w:p>
-    <w:p>
-      <w:pPr>
-        <w:rPr>
-          <w:lang w:val="en-US"/>
-        </w:rPr>
-      </w:pPr>
-      <w:r>
-        <w:rPr>
-          <w:lang w:val="en-US"/>
-        </w:rPr>
-        <w:t xml:space="preserve">    id_categoria character varying(100) COLLATE pg_catalog."default" NOT NULL,</w:t>
-      </w:r>
-    </w:p>
-    <w:p>
-      <w:pPr>
-        <w:rPr>
-          <w:lang w:val="en-US"/>
-        </w:rPr>
-      </w:pPr>
-      <w:r>
-        <w:rPr>
-          <w:lang w:val="en-US"/>
-        </w:rPr>
-        <w:t xml:space="preserve">    CONSTRAINT horas_extra_pkey PRIMARY KEY (id_he)</w:t>
+        <w:t xml:space="preserve">    rut integer NOT NULL,</w:t>
+      </w:r>
+    </w:p>
+    <w:p>
+      <w:pPr>
+        <w:rPr>
+          <w:lang w:val="en-US"/>
+        </w:rPr>
+      </w:pPr>
+      <w:r>
+        <w:rPr>
+          <w:lang w:val="en-US"/>
+        </w:rPr>
+        <w:t xml:space="preserve">    hora time without time zone NOT NULL,</w:t>
+      </w:r>
+    </w:p>
+    <w:p>
+      <w:pPr>
+        <w:rPr>
+          <w:lang w:val="en-US"/>
+        </w:rPr>
+      </w:pPr>
+      <w:r>
+        <w:rPr>
+          <w:lang w:val="en-US"/>
+        </w:rPr>
+        <w:t xml:space="preserve">    fecha date NOT NULL,</w:t>
+      </w:r>
+    </w:p>
+    <w:p>
+      <w:pPr>
+        <w:rPr>
+          <w:lang w:val="en-US"/>
+        </w:rPr>
+      </w:pPr>
+      <w:r>
+        <w:rPr>
+          <w:lang w:val="en-US"/>
+        </w:rPr>
+        <w:t xml:space="preserve">    id_ingresos integer NOT NULL,</w:t>
+      </w:r>
+    </w:p>
+    <w:p>
+      <w:pPr>
+        <w:rPr>
+          <w:lang w:val="en-US"/>
+        </w:rPr>
+      </w:pPr>
+      <w:r>
+        <w:rPr>
+          <w:lang w:val="en-US"/>
+        </w:rPr>
+        <w:t xml:space="preserve">    CONSTRAINT ingresos_pkey PRIMARY KEY (id_ingresos)</w:t>
       </w:r>
     </w:p>
     <w:p>
@@ -1166,7 +1152,7 @@
         <w:rPr>
           <w:lang w:val="en-US"/>
         </w:rPr>
-        <w:t>CREATE TABLE IF NOT EXISTS public.ingresos</w:t>
+        <w:t>CREATE TABLE IF NOT EXISTS public.justificacion</w:t>
       </w:r>
     </w:p>
     <w:p>
@@ -1192,6 +1178,19 @@
         <w:rPr>
           <w:lang w:val="en-US"/>
         </w:rPr>
+        <w:t xml:space="preserve">    id integer NOT NULL,</w:t>
+      </w:r>
+    </w:p>
+    <w:p>
+      <w:pPr>
+        <w:rPr>
+          <w:lang w:val="en-US"/>
+        </w:rPr>
+      </w:pPr>
+      <w:r>
+        <w:rPr>
+          <w:lang w:val="en-US"/>
+        </w:rPr>
         <w:t xml:space="preserve">    rut integer NOT NULL,</w:t>
       </w:r>
     </w:p>
@@ -1205,19 +1204,6 @@
         <w:rPr>
           <w:lang w:val="en-US"/>
         </w:rPr>
-        <w:t xml:space="preserve">    hora time without time zone NOT NULL,</w:t>
-      </w:r>
-    </w:p>
-    <w:p>
-      <w:pPr>
-        <w:rPr>
-          <w:lang w:val="en-US"/>
-        </w:rPr>
-      </w:pPr>
-      <w:r>
-        <w:rPr>
-          <w:lang w:val="en-US"/>
-        </w:rPr>
         <w:t xml:space="preserve">    fecha date NOT NULL,</w:t>
       </w:r>
     </w:p>
@@ -1231,20 +1217,7 @@
         <w:rPr>
           <w:lang w:val="en-US"/>
         </w:rPr>
-        <w:t xml:space="preserve">    id_ingresos integer NOT NULL,</w:t>
-      </w:r>
-    </w:p>
-    <w:p>
-      <w:pPr>
-        <w:rPr>
-          <w:lang w:val="en-US"/>
-        </w:rPr>
-      </w:pPr>
-      <w:r>
-        <w:rPr>
-          <w:lang w:val="en-US"/>
-        </w:rPr>
-        <w:t xml:space="preserve">    CONSTRAINT ingresos_pkey PRIMARY KEY (id_ingresos)</w:t>
+        <w:t xml:space="preserve">    CONSTRAINT justificacion_pkey PRIMARY KEY (id)</w:t>
       </w:r>
     </w:p>
     <w:p>
@@ -1277,7 +1250,7 @@
         <w:rPr>
           <w:lang w:val="en-US"/>
         </w:rPr>
-        <w:t>CREATE TABLE IF NOT EXISTS public.justificacion</w:t>
+        <w:t>CREATE TABLE IF NOT EXISTS public.planilla</w:t>
       </w:r>
     </w:p>
     <w:p>
@@ -1316,6 +1289,110 @@
         <w:rPr>
           <w:lang w:val="en-US"/>
         </w:rPr>
+        <w:t xml:space="preserve">    anios_servicio integer NOT NULL,</w:t>
+      </w:r>
+    </w:p>
+    <w:p>
+      <w:pPr>
+        <w:rPr>
+          <w:lang w:val="en-US"/>
+        </w:rPr>
+      </w:pPr>
+      <w:r>
+        <w:rPr>
+          <w:lang w:val="en-US"/>
+        </w:rPr>
+        <w:t xml:space="preserve">    bonificacion integer NOT NULL,</w:t>
+      </w:r>
+    </w:p>
+    <w:p>
+      <w:pPr>
+        <w:rPr>
+          <w:lang w:val="en-US"/>
+        </w:rPr>
+      </w:pPr>
+      <w:r>
+        <w:rPr>
+          <w:lang w:val="en-US"/>
+        </w:rPr>
+        <w:t xml:space="preserve">    bruto integer NOT NULL,</w:t>
+      </w:r>
+    </w:p>
+    <w:p>
+      <w:pPr>
+        <w:rPr>
+          <w:lang w:val="en-US"/>
+        </w:rPr>
+      </w:pPr>
+      <w:r>
+        <w:rPr>
+          <w:lang w:val="en-US"/>
+        </w:rPr>
+        <w:t xml:space="preserve">    cotizacion_previsional integer NOT NULL,</w:t>
+      </w:r>
+    </w:p>
+    <w:p>
+      <w:pPr>
+        <w:rPr>
+          <w:lang w:val="en-US"/>
+        </w:rPr>
+      </w:pPr>
+      <w:r>
+        <w:rPr>
+          <w:lang w:val="en-US"/>
+        </w:rPr>
+        <w:t xml:space="preserve">    cotizacion_salud integer NOT NULL,</w:t>
+      </w:r>
+    </w:p>
+    <w:p>
+      <w:pPr>
+        <w:rPr>
+          <w:lang w:val="en-US"/>
+        </w:rPr>
+      </w:pPr>
+      <w:r>
+        <w:rPr>
+          <w:lang w:val="en-US"/>
+        </w:rPr>
+        <w:t xml:space="preserve">    horas_extra_monto integer NOT NULL,</w:t>
+      </w:r>
+    </w:p>
+    <w:p>
+      <w:pPr>
+        <w:rPr>
+          <w:lang w:val="en-US"/>
+        </w:rPr>
+      </w:pPr>
+      <w:r>
+        <w:rPr>
+          <w:lang w:val="en-US"/>
+        </w:rPr>
+        <w:t xml:space="preserve">    monto_descuento integer NOT NULL,</w:t>
+      </w:r>
+    </w:p>
+    <w:p>
+      <w:pPr>
+        <w:rPr>
+          <w:lang w:val="en-US"/>
+        </w:rPr>
+      </w:pPr>
+      <w:r>
+        <w:rPr>
+          <w:lang w:val="en-US"/>
+        </w:rPr>
+        <w:t xml:space="preserve">    nombre_empleado character varying(255) COLLATE pg_catalog."default",</w:t>
+      </w:r>
+    </w:p>
+    <w:p>
+      <w:pPr>
+        <w:rPr>
+          <w:lang w:val="en-US"/>
+        </w:rPr>
+      </w:pPr>
+      <w:r>
+        <w:rPr>
+          <w:lang w:val="en-US"/>
+        </w:rPr>
         <w:t xml:space="preserve">    rut integer NOT NULL,</w:t>
       </w:r>
     </w:p>
@@ -1329,20 +1406,34 @@
         <w:rPr>
           <w:lang w:val="en-US"/>
         </w:rPr>
-        <w:t xml:space="preserve">    fecha date NOT NULL,</w:t>
-      </w:r>
-    </w:p>
-    <w:p>
-      <w:pPr>
-        <w:rPr>
-          <w:lang w:val="en-US"/>
-        </w:rPr>
-      </w:pPr>
-      <w:r>
-        <w:rPr>
-          <w:lang w:val="en-US"/>
-        </w:rPr>
-        <w:t xml:space="preserve">    CONSTRAINT justificacion_pkey PRIMARY KEY (id)</w:t>
+        <w:lastRenderedPageBreak/>
+        <w:t xml:space="preserve">    sueldo_fijo integer NOT NULL,</w:t>
+      </w:r>
+    </w:p>
+    <w:p>
+      <w:pPr>
+        <w:rPr>
+          <w:lang w:val="en-US"/>
+        </w:rPr>
+      </w:pPr>
+      <w:r>
+        <w:rPr>
+          <w:lang w:val="en-US"/>
+        </w:rPr>
+        <w:t xml:space="preserve">    sueldo_final integer NOT NULL,</w:t>
+      </w:r>
+    </w:p>
+    <w:p>
+      <w:pPr>
+        <w:rPr>
+          <w:lang w:val="en-US"/>
+        </w:rPr>
+      </w:pPr>
+      <w:r>
+        <w:rPr>
+          <w:lang w:val="en-US"/>
+        </w:rPr>
+        <w:t xml:space="preserve">    CONSTRAINT planilla_pkey PRIMARY KEY (id)</w:t>
       </w:r>
     </w:p>
     <w:p>
@@ -1480,21 +1571,20 @@
         <w:rPr>
           <w:lang w:val="en-US"/>
         </w:rPr>
-        <w:t xml:space="preserve">    ADD CONSTRAINT categoria FOREIGN KEY (id_categoria)</w:t>
-      </w:r>
-    </w:p>
-    <w:p>
-      <w:pPr>
-        <w:rPr>
-          <w:lang w:val="en-US"/>
-        </w:rPr>
-      </w:pPr>
-      <w:r>
-        <w:rPr>
-          <w:lang w:val="en-US"/>
-        </w:rPr>
-        <w:lastRenderedPageBreak/>
-        <w:t xml:space="preserve">    REFERENCES public.categoria (id_categoria) MATCH SIMPLE</w:t>
+        <w:t xml:space="preserve">    ADD CONSTRAINT rut FOREIGN KEY (rut)</w:t>
+      </w:r>
+    </w:p>
+    <w:p>
+      <w:pPr>
+        <w:rPr>
+          <w:lang w:val="en-US"/>
+        </w:rPr>
+      </w:pPr>
+      <w:r>
+        <w:rPr>
+          <w:lang w:val="en-US"/>
+        </w:rPr>
+        <w:t xml:space="preserve">    REFERENCES public.empleado (rut) MATCH SIMPLE</w:t>
       </w:r>
     </w:p>
     <w:p>

</xml_diff>